<commit_message>
pyodbc configure in ubuntu for sql server
</commit_message>
<xml_diff>
--- a/ubuntu-server.docx
+++ b/ubuntu-server.docx
@@ -790,12 +790,22 @@
       <w:pPr>
         <w:rPr>
           <w:rFonts w:hint="default" w:ascii="Courier New" w:hAnsi="Courier New" w:cs="Courier New"/>
-          <w:lang w:val="en-IN"/>
-        </w:rPr>
-      </w:pPr>
-      <w:r>
-        <w:rPr>
-          <w:rFonts w:hint="default" w:ascii="Courier New" w:hAnsi="Courier New" w:cs="Courier New"/>
+          <w:b w:val="0"/>
+          <w:bCs w:val="0"/>
+          <w:i w:val="0"/>
+          <w:iCs w:val="0"/>
+          <w:color w:val="0070C0"/>
+          <w:lang w:val="en-IN"/>
+        </w:rPr>
+      </w:pPr>
+      <w:r>
+        <w:rPr>
+          <w:rFonts w:hint="default" w:ascii="Courier New" w:hAnsi="Courier New" w:cs="Courier New"/>
+          <w:b w:val="0"/>
+          <w:bCs w:val="0"/>
+          <w:i w:val="0"/>
+          <w:iCs w:val="0"/>
+          <w:color w:val="0070C0"/>
           <w:lang w:val="en-IN"/>
         </w:rPr>
         <w:t>$ sudo apt install python3</w:t>
@@ -825,12 +835,16 @@
       <w:pPr>
         <w:rPr>
           <w:rFonts w:hint="default" w:ascii="Courier New" w:hAnsi="Courier New" w:cs="Courier New"/>
-          <w:lang w:val="en-IN"/>
-        </w:rPr>
-      </w:pPr>
-      <w:r>
-        <w:rPr>
-          <w:rFonts w:hint="default" w:ascii="Courier New" w:hAnsi="Courier New" w:cs="Courier New"/>
+          <w:color w:val="0070C0"/>
+          <w:lang w:val="en-IN"/>
+        </w:rPr>
+      </w:pPr>
+      <w:r>
+        <w:rPr>
+          <w:rFonts w:hint="default" w:ascii="Courier New" w:hAnsi="Courier New" w:cs="Courier New"/>
+          <w:i w:val="0"/>
+          <w:iCs w:val="0"/>
+          <w:color w:val="0070C0"/>
           <w:lang w:val="en-IN"/>
         </w:rPr>
         <w:t>$ sudo apt install python3-pip</w:t>
@@ -860,12 +874,17 @@
       <w:pPr>
         <w:rPr>
           <w:rFonts w:hint="default" w:ascii="Courier New" w:hAnsi="Courier New" w:cs="Courier New"/>
-          <w:lang w:val="en-IN"/>
-        </w:rPr>
-      </w:pPr>
-      <w:r>
-        <w:rPr>
-          <w:rFonts w:hint="default" w:ascii="Courier New" w:hAnsi="Courier New" w:cs="Courier New"/>
+          <w:i w:val="0"/>
+          <w:iCs w:val="0"/>
+          <w:lang w:val="en-IN"/>
+        </w:rPr>
+      </w:pPr>
+      <w:r>
+        <w:rPr>
+          <w:rFonts w:hint="default" w:ascii="Courier New" w:hAnsi="Courier New" w:cs="Courier New"/>
+          <w:i w:val="0"/>
+          <w:iCs w:val="0"/>
+          <w:color w:val="0070C0"/>
           <w:lang w:val="en-IN"/>
         </w:rPr>
         <w:t>$ pip3 -V</w:t>
@@ -895,12 +914,16 @@
       <w:pPr>
         <w:rPr>
           <w:rFonts w:hint="default" w:ascii="Courier New" w:hAnsi="Courier New" w:cs="Courier New"/>
-          <w:lang w:val="en-IN"/>
-        </w:rPr>
-      </w:pPr>
-      <w:r>
-        <w:rPr>
-          <w:rFonts w:hint="default" w:ascii="Courier New" w:hAnsi="Courier New" w:cs="Courier New"/>
+          <w:color w:val="0070C0"/>
+          <w:lang w:val="en-IN"/>
+        </w:rPr>
+      </w:pPr>
+      <w:r>
+        <w:rPr>
+          <w:rFonts w:hint="default" w:ascii="Courier New" w:hAnsi="Courier New" w:cs="Courier New"/>
+          <w:i w:val="0"/>
+          <w:iCs w:val="0"/>
+          <w:color w:val="0070C0"/>
           <w:lang w:val="en-IN"/>
         </w:rPr>
         <w:t>$ pip3 install &lt;package name&gt;</w:t>
@@ -930,12 +953,16 @@
       <w:pPr>
         <w:rPr>
           <w:rFonts w:hint="default" w:ascii="Courier New" w:hAnsi="Courier New" w:cs="Courier New"/>
-          <w:lang w:val="en-IN"/>
-        </w:rPr>
-      </w:pPr>
-      <w:r>
-        <w:rPr>
-          <w:rFonts w:hint="default" w:ascii="Courier New" w:hAnsi="Courier New" w:cs="Courier New"/>
+          <w:color w:val="0070C0"/>
+          <w:lang w:val="en-IN"/>
+        </w:rPr>
+      </w:pPr>
+      <w:r>
+        <w:rPr>
+          <w:rFonts w:hint="default" w:ascii="Courier New" w:hAnsi="Courier New" w:cs="Courier New"/>
+          <w:i w:val="0"/>
+          <w:iCs w:val="0"/>
+          <w:color w:val="0070C0"/>
           <w:lang w:val="en-IN"/>
         </w:rPr>
         <w:t>$ pip3 install virtualenv</w:t>
@@ -1001,12 +1028,14 @@
       <w:pPr>
         <w:rPr>
           <w:rFonts w:hint="default" w:ascii="Courier New" w:hAnsi="Courier New" w:cs="Courier New"/>
-          <w:lang w:val="en-IN"/>
-        </w:rPr>
-      </w:pPr>
-      <w:r>
-        <w:rPr>
-          <w:rFonts w:hint="default" w:ascii="Courier New" w:hAnsi="Courier New" w:cs="Courier New"/>
+          <w:color w:val="0070C0"/>
+          <w:lang w:val="en-IN"/>
+        </w:rPr>
+      </w:pPr>
+      <w:r>
+        <w:rPr>
+          <w:rFonts w:hint="default" w:ascii="Courier New" w:hAnsi="Courier New" w:cs="Courier New"/>
+          <w:color w:val="0070C0"/>
           <w:lang w:val="en-IN"/>
         </w:rPr>
         <w:t>$ virtualenv venv</w:t>
@@ -1071,12 +1100,14 @@
       <w:pPr>
         <w:rPr>
           <w:rFonts w:hint="default" w:ascii="Courier New" w:hAnsi="Courier New" w:cs="Courier New"/>
-          <w:lang w:val="en-IN"/>
-        </w:rPr>
-      </w:pPr>
-      <w:r>
-        <w:rPr>
-          <w:rFonts w:hint="default" w:ascii="Courier New" w:hAnsi="Courier New" w:cs="Courier New"/>
+          <w:color w:val="0070C0"/>
+          <w:lang w:val="en-IN"/>
+        </w:rPr>
+      </w:pPr>
+      <w:r>
+        <w:rPr>
+          <w:rFonts w:hint="default" w:ascii="Courier New" w:hAnsi="Courier New" w:cs="Courier New"/>
+          <w:color w:val="0070C0"/>
           <w:lang w:val="en-IN"/>
         </w:rPr>
         <w:t>$ source venv/bin/activate</w:t>
@@ -1117,11 +1148,14 @@
         <w:widowControl/>
         <w:suppressLineNumbers w:val="0"/>
         <w:rPr>
-          <w:lang w:val="en-IN"/>
-        </w:rPr>
-      </w:pPr>
-      <w:r>
-        <w:rPr>
+          <w:color w:val="0070C0"/>
+          <w:lang w:val="en-IN"/>
+        </w:rPr>
+      </w:pPr>
+      <w:bookmarkStart w:id="0" w:name="_GoBack"/>
+      <w:r>
+        <w:rPr>
+          <w:color w:val="0070C0"/>
           <w:lang w:val="en-IN"/>
         </w:rPr>
         <w:t xml:space="preserve">$ </w:t>
@@ -1129,10 +1163,12 @@
       <w:r>
         <w:rPr>
           <w:rStyle w:val="6"/>
+          <w:color w:val="0070C0"/>
         </w:rPr>
         <w:t>deactivate</w:t>
       </w:r>
     </w:p>
+    <w:bookmarkEnd w:id="0"/>
     <w:p>
       <w:pPr>
         <w:rPr>
@@ -1706,15 +1742,1094 @@
       </w:pPr>
     </w:p>
     <w:p>
-      <w:pPr>
-        <w:rPr>
-          <w:lang w:val="en-IN"/>
-        </w:rPr>
-      </w:pPr>
-    </w:p>
-    <w:p>
-      <w:pPr>
-        <w:rPr>
+      <w:r>
+        <w:t>Data source setup from pyodbc</w:t>
+      </w:r>
+    </w:p>
+    <w:p/>
+    <w:p>
+      <w:r>
+        <w:rPr>
+          <w:b/>
+          <w:bCs/>
+          <w:u w:val="single"/>
+        </w:rPr>
+        <w:t>Step 1:</w:t>
+      </w:r>
+    </w:p>
+    <w:p>
+      <w:pPr>
+        <w:rPr>
+          <w:rFonts w:hint="eastAsia"/>
+        </w:rPr>
+      </w:pPr>
+      <w:r>
+        <w:rPr>
+          <w:rFonts w:hint="eastAsia" w:ascii="FreeMono" w:hAnsi="FreeMono" w:eastAsia="FreeMono" w:cs="FreeMono"/>
+          <w:b/>
+          <w:bCs/>
+        </w:rPr>
+        <w:t>$ sudo nano /etc/odbcinst.ini</w:t>
+      </w:r>
+    </w:p>
+    <w:p>
+      <w:pPr>
+        <w:rPr>
+          <w:rFonts w:hint="eastAsia" w:ascii="FreeMono" w:hAnsi="FreeMono" w:eastAsia="FreeMono" w:cs="FreeMono"/>
+          <w:b/>
+          <w:bCs/>
+        </w:rPr>
+      </w:pPr>
+    </w:p>
+    <w:p>
+      <w:pPr>
+        <w:rPr>
+          <w:rFonts w:hint="default" w:hAnsi="FreeMono" w:eastAsia="FreeMono" w:cs="FreeMono" w:asciiTheme="minorAscii"/>
+          <w:b w:val="0"/>
+          <w:bCs w:val="0"/>
+        </w:rPr>
+      </w:pPr>
+      <w:r>
+        <w:rPr>
+          <w:rFonts w:hint="default" w:hAnsi="FreeMono" w:eastAsia="FreeMono" w:cs="FreeMono" w:asciiTheme="minorAscii"/>
+          <w:b w:val="0"/>
+          <w:bCs w:val="0"/>
+        </w:rPr>
+        <w:t xml:space="preserve">And paste the below content in the file </w:t>
+      </w:r>
+    </w:p>
+    <w:p>
+      <w:pPr>
+        <w:rPr>
+          <w:rFonts w:hint="eastAsia" w:hAnsi="FreeMono" w:eastAsia="FreeMono" w:cs="FreeMono" w:asciiTheme="minorAscii"/>
+          <w:b w:val="0"/>
+          <w:bCs w:val="0"/>
+        </w:rPr>
+      </w:pPr>
+    </w:p>
+    <w:p>
+      <w:pPr>
+        <w:rPr>
+          <w:rFonts w:hint="eastAsia" w:ascii="FreeMono" w:hAnsi="FreeMono" w:eastAsia="FreeMono" w:cs="FreeMono"/>
+          <w:b/>
+          <w:bCs/>
+        </w:rPr>
+      </w:pPr>
+    </w:p>
+    <w:p>
+      <w:pPr>
+        <w:rPr>
+          <w:rFonts w:hint="eastAsia" w:ascii="FreeMono" w:hAnsi="FreeMono" w:eastAsia="FreeMono" w:cs="FreeMono"/>
+          <w:b/>
+          <w:bCs/>
+        </w:rPr>
+      </w:pPr>
+      <w:r>
+        <w:rPr>
+          <w:rFonts w:hint="eastAsia" w:ascii="FreeMono" w:hAnsi="FreeMono" w:eastAsia="FreeMono" w:cs="FreeMono"/>
+          <w:b/>
+          <w:bCs/>
+        </w:rPr>
+        <w:t>[</w:t>
+      </w:r>
+      <w:r>
+        <w:rPr>
+          <w:rFonts w:hint="eastAsia" w:ascii="FreeMono" w:hAnsi="FreeMono" w:eastAsia="FreeMono" w:cs="FreeMono"/>
+          <w:b/>
+          <w:bCs/>
+          <w:color w:val="FF0000"/>
+        </w:rPr>
+        <w:t>FreeTDS</w:t>
+      </w:r>
+      <w:r>
+        <w:rPr>
+          <w:rFonts w:hint="eastAsia" w:ascii="FreeMono" w:hAnsi="FreeMono" w:eastAsia="FreeMono" w:cs="FreeMono"/>
+          <w:b/>
+          <w:bCs/>
+        </w:rPr>
+        <w:t>]</w:t>
+      </w:r>
+    </w:p>
+    <w:p>
+      <w:pPr>
+        <w:rPr>
+          <w:rFonts w:hint="eastAsia" w:ascii="FreeMono" w:hAnsi="FreeMono" w:eastAsia="FreeMono" w:cs="FreeMono"/>
+          <w:b/>
+          <w:bCs/>
+        </w:rPr>
+      </w:pPr>
+      <w:r>
+        <w:rPr>
+          <w:rFonts w:hint="eastAsia" w:ascii="FreeMono" w:hAnsi="FreeMono" w:eastAsia="FreeMono" w:cs="FreeMono"/>
+          <w:b/>
+          <w:bCs/>
+        </w:rPr>
+        <w:t>Description = TDS driver (Sybase/MS SQL)</w:t>
+      </w:r>
+    </w:p>
+    <w:p>
+      <w:pPr>
+        <w:rPr>
+          <w:rFonts w:hint="eastAsia" w:ascii="FreeMono" w:hAnsi="FreeMono" w:eastAsia="FreeMono" w:cs="FreeMono"/>
+          <w:b/>
+          <w:bCs/>
+        </w:rPr>
+      </w:pPr>
+      <w:r>
+        <w:rPr>
+          <w:rFonts w:hint="eastAsia" w:ascii="FreeMono" w:hAnsi="FreeMono" w:eastAsia="FreeMono" w:cs="FreeMono"/>
+          <w:b/>
+          <w:bCs/>
+        </w:rPr>
+        <w:t># Some installations may differ in the paths</w:t>
+      </w:r>
+    </w:p>
+    <w:p>
+      <w:pPr>
+        <w:rPr>
+          <w:rFonts w:hint="eastAsia" w:ascii="FreeMono" w:hAnsi="FreeMono" w:eastAsia="FreeMono" w:cs="FreeMono"/>
+          <w:b/>
+          <w:bCs/>
+        </w:rPr>
+      </w:pPr>
+      <w:r>
+        <w:rPr>
+          <w:rFonts w:hint="eastAsia" w:ascii="FreeMono" w:hAnsi="FreeMono" w:eastAsia="FreeMono" w:cs="FreeMono"/>
+          <w:b/>
+          <w:bCs/>
+        </w:rPr>
+        <w:t>#Driver = /usr/lib/odbc/libtdsodbc.so</w:t>
+      </w:r>
+    </w:p>
+    <w:p>
+      <w:pPr>
+        <w:rPr>
+          <w:rFonts w:hint="eastAsia" w:ascii="FreeMono" w:hAnsi="FreeMono" w:eastAsia="FreeMono" w:cs="FreeMono"/>
+          <w:b/>
+          <w:bCs/>
+        </w:rPr>
+      </w:pPr>
+      <w:r>
+        <w:rPr>
+          <w:rFonts w:hint="eastAsia" w:ascii="FreeMono" w:hAnsi="FreeMono" w:eastAsia="FreeMono" w:cs="FreeMono"/>
+          <w:b/>
+          <w:bCs/>
+        </w:rPr>
+        <w:t>#Setup = /usr/lib/odbc/libtdsS.so</w:t>
+      </w:r>
+    </w:p>
+    <w:p>
+      <w:pPr>
+        <w:rPr>
+          <w:rFonts w:hint="eastAsia" w:ascii="FreeMono" w:hAnsi="FreeMono" w:eastAsia="FreeMono" w:cs="FreeMono"/>
+          <w:b/>
+          <w:bCs/>
+        </w:rPr>
+      </w:pPr>
+      <w:r>
+        <w:rPr>
+          <w:rFonts w:hint="eastAsia" w:ascii="FreeMono" w:hAnsi="FreeMono" w:eastAsia="FreeMono" w:cs="FreeMono"/>
+          <w:b/>
+          <w:bCs/>
+        </w:rPr>
+        <w:t>Driver = /usr/lib/x86_64-linux-gnu/odbc/libtdsodbc.so</w:t>
+      </w:r>
+    </w:p>
+    <w:p>
+      <w:pPr>
+        <w:rPr>
+          <w:rFonts w:hint="eastAsia" w:ascii="FreeMono" w:hAnsi="FreeMono" w:eastAsia="FreeMono" w:cs="FreeMono"/>
+          <w:b/>
+          <w:bCs/>
+        </w:rPr>
+      </w:pPr>
+      <w:r>
+        <w:rPr>
+          <w:rFonts w:hint="eastAsia" w:ascii="FreeMono" w:hAnsi="FreeMono" w:eastAsia="FreeMono" w:cs="FreeMono"/>
+          <w:b/>
+          <w:bCs/>
+        </w:rPr>
+        <w:t>Setup = /usr/lib/x86_64-linux-gnu/odbc/libtdsS.so</w:t>
+      </w:r>
+    </w:p>
+    <w:p>
+      <w:pPr>
+        <w:rPr>
+          <w:rFonts w:hint="eastAsia" w:ascii="FreeMono" w:hAnsi="FreeMono" w:eastAsia="FreeMono" w:cs="FreeMono"/>
+          <w:b/>
+          <w:bCs/>
+        </w:rPr>
+      </w:pPr>
+      <w:r>
+        <w:rPr>
+          <w:rFonts w:hint="eastAsia" w:ascii="FreeMono" w:hAnsi="FreeMono" w:eastAsia="FreeMono" w:cs="FreeMono"/>
+          <w:b/>
+          <w:bCs/>
+        </w:rPr>
+        <w:t>CPTimeout =</w:t>
+      </w:r>
+    </w:p>
+    <w:p>
+      <w:pPr>
+        <w:rPr>
+          <w:rFonts w:hint="eastAsia" w:ascii="FreeMono" w:hAnsi="FreeMono" w:eastAsia="FreeMono" w:cs="FreeMono"/>
+          <w:b/>
+          <w:bCs/>
+        </w:rPr>
+      </w:pPr>
+      <w:r>
+        <w:rPr>
+          <w:rFonts w:hint="eastAsia" w:ascii="FreeMono" w:hAnsi="FreeMono" w:eastAsia="FreeMono" w:cs="FreeMono"/>
+          <w:b/>
+          <w:bCs/>
+        </w:rPr>
+        <w:t>CPReuse =</w:t>
+      </w:r>
+    </w:p>
+    <w:p>
+      <w:pPr>
+        <w:rPr>
+          <w:rFonts w:hint="eastAsia" w:ascii="FreeMono" w:hAnsi="FreeMono" w:eastAsia="FreeMono" w:cs="FreeMono"/>
+          <w:b/>
+          <w:bCs/>
+        </w:rPr>
+      </w:pPr>
+      <w:r>
+        <w:rPr>
+          <w:rFonts w:hint="eastAsia" w:ascii="FreeMono" w:hAnsi="FreeMono" w:eastAsia="FreeMono" w:cs="FreeMono"/>
+          <w:b/>
+          <w:bCs/>
+        </w:rPr>
+        <w:t>FileUsage = 1</w:t>
+      </w:r>
+    </w:p>
+    <w:p>
+      <w:pPr>
+        <w:rPr>
+          <w:rFonts w:hint="default"/>
+        </w:rPr>
+      </w:pPr>
+    </w:p>
+    <w:p>
+      <w:pPr>
+        <w:rPr>
+          <w:rFonts w:hint="eastAsia" w:ascii="FreeMono" w:hAnsi="FreeMono" w:eastAsia="FreeMono" w:cs="FreeMono"/>
+        </w:rPr>
+      </w:pPr>
+    </w:p>
+    <w:p>
+      <w:pPr>
+        <w:rPr>
+          <w:rFonts w:hint="eastAsia" w:ascii="FreeMono" w:hAnsi="FreeMono" w:eastAsia="FreeMono" w:cs="FreeMono"/>
+        </w:rPr>
+      </w:pPr>
+      <w:r>
+        <w:rPr>
+          <w:rFonts w:hint="default" w:hAnsi="FreeMono" w:eastAsia="FreeMono" w:cs="FreeMono" w:asciiTheme="minorAscii"/>
+          <w:b/>
+          <w:bCs/>
+          <w:u w:val="single"/>
+        </w:rPr>
+        <w:t>Step-2</w:t>
+      </w:r>
+    </w:p>
+    <w:p>
+      <w:pPr>
+        <w:rPr>
+          <w:rFonts w:hint="eastAsia" w:ascii="FreeMono" w:hAnsi="FreeMono" w:eastAsia="FreeMono" w:cs="FreeMono"/>
+          <w:b/>
+          <w:bCs/>
+        </w:rPr>
+      </w:pPr>
+      <w:r>
+        <w:rPr>
+          <w:rFonts w:hint="eastAsia" w:ascii="FreeMono" w:hAnsi="FreeMono" w:eastAsia="FreeMono" w:cs="FreeMono"/>
+          <w:b/>
+          <w:bCs/>
+        </w:rPr>
+        <w:t>$ sudo nano /etc/odbc.ini</w:t>
+      </w:r>
+    </w:p>
+    <w:p/>
+    <w:p>
+      <w:r>
+        <w:t>And paste the below content as ter</w:t>
+      </w:r>
+    </w:p>
+    <w:p/>
+    <w:p>
+      <w:pPr>
+        <w:rPr>
+          <w:rFonts w:hint="default"/>
+        </w:rPr>
+      </w:pPr>
+      <w:r>
+        <w:rPr>
+          <w:rFonts w:hint="eastAsia" w:ascii="FreeMono" w:hAnsi="FreeMono" w:eastAsia="FreeMono" w:cs="FreeMono"/>
+          <w:b/>
+          <w:bCs/>
+        </w:rPr>
+        <w:t>[</w:t>
+      </w:r>
+      <w:r>
+        <w:rPr>
+          <w:rFonts w:hint="default" w:ascii="FreeMono" w:hAnsi="FreeMono" w:eastAsia="FreeMono" w:cs="FreeMono"/>
+          <w:b/>
+          <w:bCs/>
+          <w:color w:val="ED7D31" w:themeColor="accent2"/>
+          <w14:textFill>
+            <w14:solidFill>
+              <w14:schemeClr w14:val="accent2"/>
+            </w14:solidFill>
+          </w14:textFill>
+        </w:rPr>
+        <w:t>datasource1</w:t>
+      </w:r>
+      <w:r>
+        <w:rPr>
+          <w:rFonts w:hint="eastAsia" w:ascii="FreeMono" w:hAnsi="FreeMono" w:eastAsia="FreeMono" w:cs="FreeMono"/>
+          <w:b/>
+          <w:bCs/>
+        </w:rPr>
+        <w:t>]</w:t>
+      </w:r>
+    </w:p>
+    <w:p>
+      <w:pPr>
+        <w:rPr>
+          <w:rFonts w:hint="eastAsia" w:ascii="FreeMono" w:hAnsi="FreeMono" w:eastAsia="FreeMono" w:cs="FreeMono"/>
+          <w:b/>
+          <w:bCs/>
+        </w:rPr>
+      </w:pPr>
+      <w:r>
+        <w:rPr>
+          <w:rFonts w:hint="eastAsia" w:ascii="FreeMono" w:hAnsi="FreeMono" w:eastAsia="FreeMono" w:cs="FreeMono"/>
+          <w:b/>
+          <w:bCs/>
+        </w:rPr>
+        <w:t xml:space="preserve">Driver = </w:t>
+      </w:r>
+      <w:r>
+        <w:rPr>
+          <w:rFonts w:hint="eastAsia" w:ascii="FreeMono" w:hAnsi="FreeMono" w:eastAsia="FreeMono" w:cs="FreeMono"/>
+          <w:b/>
+          <w:bCs/>
+          <w:color w:val="FF0000"/>
+        </w:rPr>
+        <w:t>FreeTDS</w:t>
+      </w:r>
+    </w:p>
+    <w:p>
+      <w:pPr>
+        <w:rPr>
+          <w:rFonts w:hint="eastAsia" w:ascii="FreeMono" w:hAnsi="FreeMono" w:eastAsia="FreeMono" w:cs="FreeMono"/>
+          <w:b/>
+          <w:bCs/>
+        </w:rPr>
+      </w:pPr>
+      <w:r>
+        <w:rPr>
+          <w:rFonts w:hint="eastAsia" w:ascii="FreeMono" w:hAnsi="FreeMono" w:eastAsia="FreeMono" w:cs="FreeMono"/>
+          <w:b/>
+          <w:bCs/>
+        </w:rPr>
+        <w:t>Description = ODBC connection via FreeTDS</w:t>
+      </w:r>
+    </w:p>
+    <w:p>
+      <w:pPr>
+        <w:rPr>
+          <w:rFonts w:hint="eastAsia" w:ascii="FreeMono" w:hAnsi="FreeMono" w:eastAsia="FreeMono" w:cs="FreeMono"/>
+          <w:b/>
+          <w:bCs/>
+        </w:rPr>
+      </w:pPr>
+      <w:r>
+        <w:rPr>
+          <w:rFonts w:hint="eastAsia" w:ascii="FreeMono" w:hAnsi="FreeMono" w:eastAsia="FreeMono" w:cs="FreeMono"/>
+          <w:b/>
+          <w:bCs/>
+        </w:rPr>
+        <w:t>Trace = No</w:t>
+      </w:r>
+    </w:p>
+    <w:p>
+      <w:pPr>
+        <w:rPr>
+          <w:rFonts w:hint="eastAsia" w:ascii="FreeMono" w:hAnsi="FreeMono" w:eastAsia="FreeMono" w:cs="FreeMono"/>
+          <w:b/>
+          <w:bCs/>
+        </w:rPr>
+      </w:pPr>
+      <w:r>
+        <w:rPr>
+          <w:rFonts w:hint="eastAsia" w:ascii="FreeMono" w:hAnsi="FreeMono" w:eastAsia="FreeMono" w:cs="FreeMono"/>
+          <w:b/>
+          <w:bCs/>
+        </w:rPr>
+        <w:t xml:space="preserve">Servername = </w:t>
+      </w:r>
+      <w:r>
+        <w:rPr>
+          <w:rFonts w:hint="default" w:ascii="FreeMono" w:hAnsi="FreeMono" w:eastAsia="FreeMono" w:cs="FreeMono"/>
+          <w:b/>
+          <w:bCs/>
+          <w:color w:val="00B050"/>
+        </w:rPr>
+        <w:t>Myserver1</w:t>
+      </w:r>
+    </w:p>
+    <w:p>
+      <w:pPr>
+        <w:rPr>
+          <w:rFonts w:hint="eastAsia" w:ascii="FreeMono" w:hAnsi="FreeMono" w:eastAsia="FreeMono" w:cs="FreeMono"/>
+          <w:b/>
+          <w:bCs/>
+        </w:rPr>
+      </w:pPr>
+      <w:r>
+        <w:rPr>
+          <w:rFonts w:hint="eastAsia" w:ascii="FreeMono" w:hAnsi="FreeMono" w:eastAsia="FreeMono" w:cs="FreeMono"/>
+          <w:b/>
+          <w:bCs/>
+        </w:rPr>
+        <w:t xml:space="preserve">Database = </w:t>
+      </w:r>
+      <w:r>
+        <w:rPr>
+          <w:rFonts w:hint="default" w:ascii="FreeMono" w:hAnsi="FreeMono" w:eastAsia="FreeMono" w:cs="FreeMono"/>
+          <w:b/>
+          <w:bCs/>
+        </w:rPr>
+        <w:t>dbname1</w:t>
+      </w:r>
+    </w:p>
+    <w:p>
+      <w:pPr>
+        <w:rPr>
+          <w:rFonts w:hint="eastAsia" w:ascii="FreeMono" w:hAnsi="FreeMono" w:eastAsia="FreeMono" w:cs="FreeMono"/>
+          <w:b/>
+          <w:bCs/>
+        </w:rPr>
+      </w:pPr>
+    </w:p>
+    <w:p>
+      <w:pPr>
+        <w:rPr>
+          <w:rFonts w:hint="eastAsia" w:ascii="FreeMono" w:hAnsi="FreeMono" w:eastAsia="FreeMono" w:cs="FreeMono"/>
+          <w:b/>
+          <w:bCs/>
+        </w:rPr>
+      </w:pPr>
+    </w:p>
+    <w:p>
+      <w:pPr>
+        <w:rPr>
+          <w:rFonts w:hint="eastAsia" w:ascii="FreeMono" w:hAnsi="FreeMono" w:eastAsia="FreeMono" w:cs="FreeMono"/>
+          <w:b/>
+          <w:bCs/>
+        </w:rPr>
+      </w:pPr>
+      <w:r>
+        <w:rPr>
+          <w:rFonts w:hint="eastAsia" w:ascii="FreeMono" w:hAnsi="FreeMono" w:eastAsia="FreeMono" w:cs="FreeMono"/>
+          <w:b/>
+          <w:bCs/>
+        </w:rPr>
+        <w:t>[</w:t>
+      </w:r>
+      <w:r>
+        <w:rPr>
+          <w:rFonts w:hint="default" w:ascii="FreeMono" w:hAnsi="FreeMono" w:eastAsia="FreeMono" w:cs="FreeMono"/>
+          <w:b/>
+          <w:bCs/>
+          <w:color w:val="7030A0"/>
+          <w:shd w:val="clear" w:color="FFFFFF" w:fill="D9D9D9"/>
+        </w:rPr>
+        <w:t>datasource2</w:t>
+      </w:r>
+      <w:r>
+        <w:rPr>
+          <w:rFonts w:hint="eastAsia" w:ascii="FreeMono" w:hAnsi="FreeMono" w:eastAsia="FreeMono" w:cs="FreeMono"/>
+          <w:b/>
+          <w:bCs/>
+        </w:rPr>
+        <w:t>]</w:t>
+      </w:r>
+    </w:p>
+    <w:p>
+      <w:pPr>
+        <w:rPr>
+          <w:rFonts w:hint="eastAsia" w:ascii="FreeMono" w:hAnsi="FreeMono" w:eastAsia="FreeMono" w:cs="FreeMono"/>
+          <w:b/>
+          <w:bCs/>
+        </w:rPr>
+      </w:pPr>
+      <w:r>
+        <w:rPr>
+          <w:rFonts w:hint="eastAsia" w:ascii="FreeMono" w:hAnsi="FreeMono" w:eastAsia="FreeMono" w:cs="FreeMono"/>
+          <w:b/>
+          <w:bCs/>
+        </w:rPr>
+        <w:t>Driver = FreeTDS</w:t>
+      </w:r>
+    </w:p>
+    <w:p>
+      <w:pPr>
+        <w:rPr>
+          <w:rFonts w:hint="eastAsia" w:ascii="FreeMono" w:hAnsi="FreeMono" w:eastAsia="FreeMono" w:cs="FreeMono"/>
+          <w:b/>
+          <w:bCs/>
+        </w:rPr>
+      </w:pPr>
+      <w:r>
+        <w:rPr>
+          <w:rFonts w:hint="eastAsia" w:ascii="FreeMono" w:hAnsi="FreeMono" w:eastAsia="FreeMono" w:cs="FreeMono"/>
+          <w:b/>
+          <w:bCs/>
+        </w:rPr>
+        <w:t>Description = ODBC connection via FreeTDS</w:t>
+      </w:r>
+    </w:p>
+    <w:p>
+      <w:pPr>
+        <w:rPr>
+          <w:rFonts w:hint="eastAsia" w:ascii="FreeMono" w:hAnsi="FreeMono" w:eastAsia="FreeMono" w:cs="FreeMono"/>
+          <w:b/>
+          <w:bCs/>
+        </w:rPr>
+      </w:pPr>
+      <w:r>
+        <w:rPr>
+          <w:rFonts w:hint="eastAsia" w:ascii="FreeMono" w:hAnsi="FreeMono" w:eastAsia="FreeMono" w:cs="FreeMono"/>
+          <w:b/>
+          <w:bCs/>
+        </w:rPr>
+        <w:t>Trace = No</w:t>
+      </w:r>
+    </w:p>
+    <w:p>
+      <w:pPr>
+        <w:rPr>
+          <w:rFonts w:hint="eastAsia" w:ascii="FreeMono" w:hAnsi="FreeMono" w:eastAsia="FreeMono" w:cs="FreeMono"/>
+          <w:b/>
+          <w:bCs/>
+          <w:color w:val="0070C0"/>
+        </w:rPr>
+      </w:pPr>
+      <w:r>
+        <w:rPr>
+          <w:rFonts w:hint="eastAsia" w:ascii="FreeMono" w:hAnsi="FreeMono" w:eastAsia="FreeMono" w:cs="FreeMono"/>
+          <w:b/>
+          <w:bCs/>
+        </w:rPr>
+        <w:t xml:space="preserve">Servername = </w:t>
+      </w:r>
+      <w:r>
+        <w:rPr>
+          <w:rFonts w:hint="default" w:ascii="FreeMono" w:hAnsi="FreeMono" w:eastAsia="FreeMono" w:cs="FreeMono"/>
+          <w:b/>
+          <w:bCs/>
+          <w:color w:val="0070C0"/>
+        </w:rPr>
+        <w:t>Myserver2</w:t>
+      </w:r>
+    </w:p>
+    <w:p>
+      <w:pPr>
+        <w:rPr>
+          <w:rFonts w:hint="eastAsia" w:ascii="FreeMono" w:hAnsi="FreeMono" w:eastAsia="FreeMono" w:cs="FreeMono"/>
+          <w:b/>
+          <w:bCs/>
+        </w:rPr>
+      </w:pPr>
+      <w:r>
+        <w:rPr>
+          <w:rFonts w:hint="eastAsia" w:ascii="FreeMono" w:hAnsi="FreeMono" w:eastAsia="FreeMono" w:cs="FreeMono"/>
+          <w:b/>
+          <w:bCs/>
+        </w:rPr>
+        <w:t xml:space="preserve">Database = </w:t>
+      </w:r>
+      <w:r>
+        <w:rPr>
+          <w:rFonts w:hint="default" w:ascii="FreeMono" w:hAnsi="FreeMono" w:eastAsia="FreeMono" w:cs="FreeMono"/>
+          <w:b/>
+          <w:bCs/>
+        </w:rPr>
+        <w:t>dbname2</w:t>
+      </w:r>
+    </w:p>
+    <w:p>
+      <w:pPr>
+        <w:rPr>
+          <w:rFonts w:hint="eastAsia" w:ascii="FreeMono" w:hAnsi="FreeMono" w:eastAsia="FreeMono" w:cs="FreeMono"/>
+          <w:b/>
+          <w:bCs/>
+        </w:rPr>
+      </w:pPr>
+    </w:p>
+    <w:p>
+      <w:pPr>
+        <w:rPr>
+          <w:rFonts w:hint="default"/>
+        </w:rPr>
+      </w:pPr>
+    </w:p>
+    <w:p>
+      <w:pPr>
+        <w:rPr>
+          <w:rFonts w:hint="default"/>
+        </w:rPr>
+      </w:pPr>
+    </w:p>
+    <w:p>
+      <w:pPr>
+        <w:rPr>
+          <w:rFonts w:hint="default"/>
+        </w:rPr>
+      </w:pPr>
+    </w:p>
+    <w:p>
+      <w:pPr>
+        <w:rPr>
+          <w:rFonts w:hint="default"/>
+        </w:rPr>
+      </w:pPr>
+    </w:p>
+    <w:p>
+      <w:pPr>
+        <w:rPr>
+          <w:rFonts w:hint="default"/>
+        </w:rPr>
+      </w:pPr>
+    </w:p>
+    <w:p>
+      <w:pPr>
+        <w:rPr>
+          <w:rFonts w:hint="default"/>
+        </w:rPr>
+      </w:pPr>
+    </w:p>
+    <w:p>
+      <w:pPr>
+        <w:rPr>
+          <w:rFonts w:hint="default"/>
+        </w:rPr>
+      </w:pPr>
+    </w:p>
+    <w:p>
+      <w:pPr>
+        <w:rPr>
+          <w:rFonts w:hint="default"/>
+        </w:rPr>
+      </w:pPr>
+    </w:p>
+    <w:p>
+      <w:pPr>
+        <w:rPr>
+          <w:rFonts w:hint="default"/>
+        </w:rPr>
+      </w:pPr>
+    </w:p>
+    <w:p>
+      <w:pPr>
+        <w:rPr>
+          <w:rFonts w:hint="default"/>
+        </w:rPr>
+      </w:pPr>
+    </w:p>
+    <w:p>
+      <w:pPr>
+        <w:rPr>
+          <w:rFonts w:hint="default"/>
+        </w:rPr>
+      </w:pPr>
+    </w:p>
+    <w:p>
+      <w:r>
+        <w:rPr>
+          <w:b/>
+          <w:bCs/>
+          <w:u w:val="single"/>
+        </w:rPr>
+        <w:t>Step-3</w:t>
+      </w:r>
+    </w:p>
+    <w:p>
+      <w:pPr>
+        <w:rPr>
+          <w:rFonts w:hint="eastAsia" w:ascii="FreeMono" w:hAnsi="FreeMono" w:eastAsia="FreeMono" w:cs="FreeMono"/>
+          <w:b/>
+          <w:bCs/>
+        </w:rPr>
+      </w:pPr>
+      <w:r>
+        <w:rPr>
+          <w:rFonts w:hint="eastAsia" w:ascii="FreeMono" w:hAnsi="FreeMono" w:eastAsia="FreeMono" w:cs="FreeMono"/>
+          <w:b/>
+          <w:bCs/>
+        </w:rPr>
+        <w:t>$ sudo nano /etc/freetds/freetds.conf</w:t>
+      </w:r>
+    </w:p>
+    <w:p>
+      <w:pPr>
+        <w:rPr>
+          <w:rFonts w:hint="eastAsia" w:ascii="FreeMono" w:hAnsi="FreeMono" w:eastAsia="FreeMono" w:cs="FreeMono"/>
+          <w:b/>
+          <w:bCs/>
+        </w:rPr>
+      </w:pPr>
+    </w:p>
+    <w:p>
+      <w:pPr>
+        <w:rPr>
+          <w:rFonts w:hint="eastAsia" w:ascii="FreeMono" w:hAnsi="FreeMono" w:eastAsia="FreeMono" w:cs="FreeMono"/>
+          <w:b/>
+          <w:bCs/>
+        </w:rPr>
+      </w:pPr>
+      <w:r>
+        <w:rPr>
+          <w:rFonts w:hint="eastAsia" w:ascii="FreeMono" w:hAnsi="FreeMono" w:eastAsia="FreeMono" w:cs="FreeMono"/>
+          <w:b/>
+          <w:bCs/>
+        </w:rPr>
+        <w:t>[</w:t>
+      </w:r>
+      <w:r>
+        <w:rPr>
+          <w:rFonts w:hint="eastAsia" w:ascii="FreeMono" w:hAnsi="FreeMono" w:eastAsia="FreeMono" w:cs="FreeMono"/>
+          <w:b/>
+          <w:bCs/>
+          <w:color w:val="00B050"/>
+        </w:rPr>
+        <w:t>Myserver1</w:t>
+      </w:r>
+      <w:r>
+        <w:rPr>
+          <w:rFonts w:hint="eastAsia" w:ascii="FreeMono" w:hAnsi="FreeMono" w:eastAsia="FreeMono" w:cs="FreeMono"/>
+          <w:b/>
+          <w:bCs/>
+        </w:rPr>
+        <w:t>]</w:t>
+      </w:r>
+    </w:p>
+    <w:p>
+      <w:pPr>
+        <w:rPr>
+          <w:rFonts w:hint="eastAsia" w:ascii="FreeMono" w:hAnsi="FreeMono" w:eastAsia="FreeMono" w:cs="FreeMono"/>
+          <w:b/>
+          <w:bCs/>
+        </w:rPr>
+      </w:pPr>
+      <w:r>
+        <w:rPr>
+          <w:rFonts w:hint="eastAsia" w:ascii="FreeMono" w:hAnsi="FreeMono" w:eastAsia="FreeMono" w:cs="FreeMono"/>
+          <w:b/>
+          <w:bCs/>
+        </w:rPr>
+        <w:t xml:space="preserve">        host = </w:t>
+      </w:r>
+      <w:r>
+        <w:rPr>
+          <w:rFonts w:hint="eastAsia" w:ascii="FreeMono" w:hAnsi="FreeMono" w:eastAsia="FreeMono" w:cs="FreeMono"/>
+          <w:b/>
+          <w:bCs/>
+        </w:rPr>
+        <w:t>&lt;you-host-name-or-ip&gt;</w:t>
+      </w:r>
+    </w:p>
+    <w:p>
+      <w:pPr>
+        <w:rPr>
+          <w:rFonts w:hint="eastAsia" w:ascii="FreeMono" w:hAnsi="FreeMono" w:eastAsia="FreeMono" w:cs="FreeMono"/>
+          <w:b/>
+          <w:bCs/>
+        </w:rPr>
+      </w:pPr>
+      <w:r>
+        <w:rPr>
+          <w:rFonts w:hint="eastAsia" w:ascii="FreeMono" w:hAnsi="FreeMono" w:eastAsia="FreeMono" w:cs="FreeMono"/>
+          <w:b/>
+          <w:bCs/>
+        </w:rPr>
+        <w:t xml:space="preserve">        port = </w:t>
+      </w:r>
+      <w:r>
+        <w:rPr>
+          <w:rFonts w:hint="eastAsia" w:ascii="FreeMono" w:hAnsi="FreeMono" w:eastAsia="FreeMono" w:cs="FreeMono"/>
+          <w:b/>
+          <w:bCs/>
+        </w:rPr>
+        <w:t>&lt;db running of port&gt;</w:t>
+      </w:r>
+    </w:p>
+    <w:p>
+      <w:pPr>
+        <w:rPr>
+          <w:rFonts w:hint="eastAsia" w:ascii="FreeMono" w:hAnsi="FreeMono" w:eastAsia="FreeMono" w:cs="FreeMono"/>
+          <w:b/>
+          <w:bCs/>
+        </w:rPr>
+      </w:pPr>
+      <w:r>
+        <w:rPr>
+          <w:rFonts w:hint="eastAsia" w:ascii="FreeMono" w:hAnsi="FreeMono" w:eastAsia="FreeMono" w:cs="FreeMono"/>
+          <w:b/>
+          <w:bCs/>
+        </w:rPr>
+        <w:t xml:space="preserve">        tds version = 7.0</w:t>
+      </w:r>
+    </w:p>
+    <w:p>
+      <w:pPr>
+        <w:rPr>
+          <w:rFonts w:hint="eastAsia" w:ascii="FreeMono" w:hAnsi="FreeMono" w:eastAsia="FreeMono" w:cs="FreeMono"/>
+          <w:b/>
+          <w:bCs/>
+        </w:rPr>
+      </w:pPr>
+    </w:p>
+    <w:p>
+      <w:pPr>
+        <w:rPr>
+          <w:rFonts w:hint="eastAsia" w:ascii="FreeMono" w:hAnsi="FreeMono" w:eastAsia="FreeMono" w:cs="FreeMono"/>
+          <w:b/>
+          <w:bCs/>
+        </w:rPr>
+      </w:pPr>
+      <w:r>
+        <w:rPr>
+          <w:rFonts w:hint="eastAsia" w:ascii="FreeMono" w:hAnsi="FreeMono" w:eastAsia="FreeMono" w:cs="FreeMono"/>
+          <w:b/>
+          <w:bCs/>
+        </w:rPr>
+        <w:t>[</w:t>
+      </w:r>
+      <w:r>
+        <w:rPr>
+          <w:rFonts w:hint="eastAsia" w:ascii="FreeMono" w:hAnsi="FreeMono" w:eastAsia="FreeMono" w:cs="FreeMono"/>
+          <w:b/>
+          <w:bCs/>
+          <w:color w:val="0070C0"/>
+        </w:rPr>
+        <w:t>Myserver2</w:t>
+      </w:r>
+      <w:r>
+        <w:rPr>
+          <w:rFonts w:hint="eastAsia" w:ascii="FreeMono" w:hAnsi="FreeMono" w:eastAsia="FreeMono" w:cs="FreeMono"/>
+          <w:b/>
+          <w:bCs/>
+        </w:rPr>
+        <w:t>]</w:t>
+      </w:r>
+    </w:p>
+    <w:p>
+      <w:pPr>
+        <w:rPr>
+          <w:rFonts w:hint="eastAsia" w:ascii="FreeMono" w:hAnsi="FreeMono" w:eastAsia="FreeMono" w:cs="FreeMono"/>
+          <w:b/>
+          <w:bCs/>
+        </w:rPr>
+      </w:pPr>
+      <w:r>
+        <w:rPr>
+          <w:rFonts w:hint="eastAsia" w:ascii="FreeMono" w:hAnsi="FreeMono" w:eastAsia="FreeMono" w:cs="FreeMono"/>
+          <w:b/>
+          <w:bCs/>
+        </w:rPr>
+        <w:t xml:space="preserve">        host = &lt;you-host-name-or-ip&gt;</w:t>
+      </w:r>
+    </w:p>
+    <w:p>
+      <w:pPr>
+        <w:rPr>
+          <w:rFonts w:hint="eastAsia" w:ascii="FreeMono" w:hAnsi="FreeMono" w:eastAsia="FreeMono" w:cs="FreeMono"/>
+          <w:b/>
+          <w:bCs/>
+        </w:rPr>
+      </w:pPr>
+      <w:r>
+        <w:rPr>
+          <w:rFonts w:hint="eastAsia" w:ascii="FreeMono" w:hAnsi="FreeMono" w:eastAsia="FreeMono" w:cs="FreeMono"/>
+          <w:b/>
+          <w:bCs/>
+        </w:rPr>
+        <w:t xml:space="preserve">        port = &lt;db running of port&gt;</w:t>
+      </w:r>
+    </w:p>
+    <w:p>
+      <w:pPr>
+        <w:rPr>
+          <w:rFonts w:hint="default"/>
+        </w:rPr>
+      </w:pPr>
+      <w:r>
+        <w:rPr>
+          <w:rFonts w:hint="eastAsia" w:ascii="FreeMono" w:hAnsi="FreeMono" w:eastAsia="FreeMono" w:cs="FreeMono"/>
+          <w:b/>
+          <w:bCs/>
+        </w:rPr>
+        <w:t xml:space="preserve">        tds version = 7.0</w:t>
+      </w:r>
+    </w:p>
+    <w:p/>
+    <w:p/>
+    <w:p/>
+    <w:p/>
+    <w:p>
+      <w:r>
+        <w:t xml:space="preserve">Now in python code set </w:t>
+      </w:r>
+    </w:p>
+    <w:p/>
+    <w:p>
+      <w:pPr>
+        <w:rPr>
+          <w:b/>
+          <w:bCs/>
+        </w:rPr>
+      </w:pPr>
+      <w:r>
+        <w:rPr>
+          <w:b/>
+          <w:bCs/>
+        </w:rPr>
+        <w:t>DSN=</w:t>
+      </w:r>
+      <w:r>
+        <w:rPr>
+          <w:b/>
+          <w:bCs/>
+          <w:color w:val="ED7D31" w:themeColor="accent2"/>
+          <w14:textFill>
+            <w14:solidFill>
+              <w14:schemeClr w14:val="accent2"/>
+            </w14:solidFill>
+          </w14:textFill>
+        </w:rPr>
+        <w:t>datasource1</w:t>
+      </w:r>
+    </w:p>
+    <w:p>
+      <w:pPr>
+        <w:rPr>
+          <w:b/>
+          <w:bCs/>
+        </w:rPr>
+      </w:pPr>
+      <w:r>
+        <w:rPr>
+          <w:b/>
+          <w:bCs/>
+        </w:rPr>
+        <w:t>DSN=</w:t>
+      </w:r>
+      <w:r>
+        <w:rPr>
+          <w:b/>
+          <w:bCs/>
+          <w:color w:val="7030A0"/>
+        </w:rPr>
+        <w:t>datasource2</w:t>
+      </w:r>
+    </w:p>
+    <w:p/>
+    <w:p>
+      <w:r>
+        <w:t>Code example and mentioned previously.</w:t>
+      </w:r>
+    </w:p>
+    <w:p/>
+    <w:p>
+      <w:pPr>
+        <w:numPr>
+          <w:ilvl w:val="0"/>
+          <w:numId w:val="3"/>
+        </w:numPr>
+        <w:ind w:left="420" w:leftChars="0" w:hanging="420" w:firstLineChars="0"/>
+        <w:rPr>
+          <w:b/>
+          <w:bCs/>
+          <w:color w:val="auto"/>
+          <w:highlight w:val="none"/>
+          <w:u w:val="none"/>
+        </w:rPr>
+      </w:pPr>
+      <w:r>
+        <w:rPr>
+          <w:b/>
+          <w:bCs/>
+          <w:color w:val="auto"/>
+          <w:highlight w:val="none"/>
+          <w:u w:val="none"/>
+        </w:rPr>
+        <w:t>Don</w:t>
+      </w:r>
+      <w:r>
+        <w:rPr>
+          <w:rFonts w:hint="default"/>
+          <w:b/>
+          <w:bCs/>
+          <w:color w:val="auto"/>
+          <w:highlight w:val="none"/>
+          <w:u w:val="none"/>
+        </w:rPr>
+        <w:t xml:space="preserve">’t forget to pass </w:t>
+      </w:r>
+      <w:r>
+        <w:rPr>
+          <w:rFonts w:hint="default"/>
+          <w:b/>
+          <w:bCs/>
+          <w:color w:val="FF0000"/>
+          <w:highlight w:val="none"/>
+          <w:u w:val="none"/>
+        </w:rPr>
+        <w:t>autocommit=True</w:t>
+      </w:r>
+      <w:r>
+        <w:rPr>
+          <w:rFonts w:hint="default"/>
+          <w:b/>
+          <w:bCs/>
+          <w:color w:val="auto"/>
+          <w:highlight w:val="none"/>
+          <w:u w:val="none"/>
+        </w:rPr>
+        <w:t xml:space="preserve"> parameter in pyodbc.connect() function.</w:t>
+      </w:r>
+    </w:p>
+    <w:p>
+      <w:pPr>
+        <w:rPr>
+          <w:lang w:val="en-IN"/>
+        </w:rPr>
+      </w:pPr>
+    </w:p>
+    <w:p>
+      <w:pPr>
+        <w:pBdr>
+          <w:bottom w:val="single" w:color="auto" w:sz="4" w:space="0"/>
+        </w:pBdr>
+        <w:rPr>
+          <w:b/>
+          <w:bCs/>
+          <w:lang w:val="en-IN"/>
+        </w:rPr>
+      </w:pPr>
+    </w:p>
+    <w:p>
+      <w:pPr>
+        <w:pBdr>
+          <w:bottom w:val="single" w:color="auto" w:sz="4" w:space="0"/>
+        </w:pBdr>
+        <w:rPr>
+          <w:b/>
+          <w:bCs/>
           <w:lang w:val="en-IN"/>
         </w:rPr>
       </w:pPr>
@@ -2640,7 +3755,7 @@
       <w:pPr>
         <w:numPr>
           <w:ilvl w:val="0"/>
-          <w:numId w:val="3"/>
+          <w:numId w:val="4"/>
         </w:numPr>
         <w:rPr>
           <w:rFonts w:hint="default"/>
@@ -2762,7 +3877,7 @@
       <w:pPr>
         <w:numPr>
           <w:ilvl w:val="0"/>
-          <w:numId w:val="3"/>
+          <w:numId w:val="4"/>
         </w:numPr>
         <w:rPr>
           <w:rFonts w:hint="default"/>
@@ -2789,133 +3904,6 @@
           <w:lang w:val="en-IN"/>
         </w:rPr>
         <w:t xml:space="preserve"> file and do the following things</w:t>
-      </w:r>
-    </w:p>
-    <w:p>
-      <w:pPr>
-        <w:numPr>
-          <w:ilvl w:val="1"/>
-          <w:numId w:val="3"/>
-        </w:numPr>
-        <w:ind w:left="840" w:leftChars="0" w:hanging="420" w:firstLineChars="0"/>
-        <w:rPr>
-          <w:rFonts w:hint="default" w:ascii="Courier New" w:hAnsi="Courier New" w:cs="Courier New"/>
-          <w:lang w:val="en-IN"/>
-        </w:rPr>
-      </w:pPr>
-      <w:r>
-        <w:rPr>
-          <w:rFonts w:hint="default" w:ascii="Courier New" w:hAnsi="Courier New" w:cs="Courier New"/>
-          <w:lang w:val="en-IN"/>
-        </w:rPr>
-        <w:t>JAVA_HOME=your/java/home/path</w:t>
-      </w:r>
-    </w:p>
-    <w:p>
-      <w:pPr>
-        <w:numPr>
-          <w:ilvl w:val="1"/>
-          <w:numId w:val="3"/>
-        </w:numPr>
-        <w:ind w:left="840" w:leftChars="0" w:hanging="420" w:firstLineChars="0"/>
-        <w:rPr>
-          <w:rFonts w:hint="default"/>
-          <w:lang w:val="en-IN"/>
-        </w:rPr>
-      </w:pPr>
-      <w:r>
-        <w:rPr>
-          <w:rFonts w:hint="default"/>
-          <w:lang w:val="en-IN"/>
-        </w:rPr>
-        <w:t>add the following entries at the end</w:t>
-      </w:r>
-    </w:p>
-    <w:p>
-      <w:pPr>
-        <w:numPr>
-          <w:ilvl w:val="2"/>
-          <w:numId w:val="3"/>
-        </w:numPr>
-        <w:ind w:left="1260" w:leftChars="0" w:hanging="420" w:firstLineChars="0"/>
-        <w:rPr>
-          <w:rFonts w:hint="default" w:ascii="Courier New" w:hAnsi="Courier New" w:cs="Courier New"/>
-          <w:lang w:val="en-IN"/>
-        </w:rPr>
-      </w:pPr>
-      <w:r>
-        <w:rPr>
-          <w:rFonts w:hint="default" w:ascii="Courier New" w:hAnsi="Courier New" w:cs="Courier New"/>
-          <w:lang w:val="en-IN"/>
-        </w:rPr>
-        <w:t>START_DAEMON=true</w:t>
-      </w:r>
-    </w:p>
-    <w:p>
-      <w:pPr>
-        <w:numPr>
-          <w:ilvl w:val="2"/>
-          <w:numId w:val="3"/>
-        </w:numPr>
-        <w:ind w:left="1260" w:leftChars="0" w:hanging="420" w:firstLineChars="0"/>
-        <w:rPr>
-          <w:rFonts w:hint="default" w:ascii="Courier New" w:hAnsi="Courier New" w:cs="Courier New"/>
-          <w:lang w:val="en-IN"/>
-        </w:rPr>
-      </w:pPr>
-      <w:r>
-        <w:rPr>
-          <w:rFonts w:hint="default" w:ascii="Courier New" w:hAnsi="Courier New" w:cs="Courier New"/>
-          <w:lang w:val="en-IN"/>
-        </w:rPr>
-        <w:t>ES_USER=elasticsearch</w:t>
-      </w:r>
-    </w:p>
-    <w:p>
-      <w:pPr>
-        <w:numPr>
-          <w:ilvl w:val="2"/>
-          <w:numId w:val="3"/>
-        </w:numPr>
-        <w:ind w:left="1260" w:leftChars="0" w:hanging="420" w:firstLineChars="0"/>
-        <w:rPr>
-          <w:rFonts w:hint="default" w:ascii="Courier New" w:hAnsi="Courier New" w:cs="Courier New"/>
-          <w:lang w:val="en-IN"/>
-        </w:rPr>
-      </w:pPr>
-      <w:r>
-        <w:rPr>
-          <w:rFonts w:hint="default" w:ascii="Courier New" w:hAnsi="Courier New" w:cs="Courier New"/>
-          <w:lang w:val="en-IN"/>
-        </w:rPr>
-        <w:t>ES_GROUP=elasticsearch</w:t>
-      </w:r>
-    </w:p>
-    <w:p>
-      <w:pPr>
-        <w:rPr>
-          <w:rFonts w:hint="default"/>
-          <w:lang w:val="en-IN"/>
-        </w:rPr>
-      </w:pPr>
-    </w:p>
-    <w:p>
-      <w:pPr>
-        <w:numPr>
-          <w:ilvl w:val="0"/>
-          <w:numId w:val="4"/>
-        </w:numPr>
-        <w:rPr>
-          <w:rFonts w:hint="default"/>
-          <w:lang w:val="en-IN"/>
-        </w:rPr>
-      </w:pPr>
-      <w:r>
-        <w:rPr>
-          <w:rFonts w:hint="default"/>
-          <w:lang w:val="en-IN"/>
-        </w:rPr>
-        <w:t>Now enable elasticsearch service and start</w:t>
       </w:r>
     </w:p>
     <w:p>
@@ -2935,7 +3923,7 @@
           <w:rFonts w:hint="default" w:ascii="Courier New" w:hAnsi="Courier New" w:cs="Courier New"/>
           <w:lang w:val="en-IN"/>
         </w:rPr>
-        <w:t>$  sudo systemctl enable elasticsearch</w:t>
+        <w:t>JAVA_HOME=your/java/home/path</w:t>
       </w:r>
     </w:p>
     <w:p>
@@ -2946,44 +3934,80 @@
         </w:numPr>
         <w:ind w:left="840" w:leftChars="0" w:hanging="420" w:firstLineChars="0"/>
         <w:rPr>
-          <w:rFonts w:hint="default" w:ascii="Courier New" w:hAnsi="Courier New" w:cs="Courier New"/>
-          <w:lang w:val="en-IN"/>
-        </w:rPr>
-      </w:pPr>
-      <w:r>
-        <w:rPr>
-          <w:rFonts w:hint="default" w:ascii="Courier New" w:hAnsi="Courier New" w:cs="Courier New"/>
-          <w:lang w:val="en-IN"/>
-        </w:rPr>
-        <w:t>$  sudo systemctl start elasticsearch</w:t>
-      </w:r>
-    </w:p>
-    <w:p>
-      <w:pPr>
-        <w:numPr>
-          <w:ilvl w:val="1"/>
+          <w:rFonts w:hint="default"/>
+          <w:lang w:val="en-IN"/>
+        </w:rPr>
+      </w:pPr>
+      <w:r>
+        <w:rPr>
+          <w:rFonts w:hint="default"/>
+          <w:lang w:val="en-IN"/>
+        </w:rPr>
+        <w:t>add the following entries at the end</w:t>
+      </w:r>
+    </w:p>
+    <w:p>
+      <w:pPr>
+        <w:numPr>
+          <w:ilvl w:val="2"/>
           <w:numId w:val="4"/>
         </w:numPr>
-        <w:ind w:left="840" w:leftChars="0" w:hanging="420" w:firstLineChars="0"/>
-        <w:rPr>
-          <w:rFonts w:hint="default" w:ascii="Courier New" w:hAnsi="Courier New" w:cs="Courier New"/>
-          <w:lang w:val="en-IN"/>
-        </w:rPr>
-      </w:pPr>
-      <w:r>
-        <w:rPr>
-          <w:rFonts w:hint="default" w:ascii="Courier New" w:hAnsi="Courier New" w:cs="Courier New"/>
-          <w:lang w:val="en-IN"/>
-        </w:rPr>
-        <w:t>$  sudo systemctl status elasticsearch</w:t>
-      </w:r>
-    </w:p>
-    <w:p>
-      <w:pPr>
-        <w:numPr>
-          <w:ilvl w:val="0"/>
-          <w:numId w:val="0"/>
-        </w:numPr>
+        <w:ind w:left="1260" w:leftChars="0" w:hanging="420" w:firstLineChars="0"/>
+        <w:rPr>
+          <w:rFonts w:hint="default" w:ascii="Courier New" w:hAnsi="Courier New" w:cs="Courier New"/>
+          <w:lang w:val="en-IN"/>
+        </w:rPr>
+      </w:pPr>
+      <w:r>
+        <w:rPr>
+          <w:rFonts w:hint="default" w:ascii="Courier New" w:hAnsi="Courier New" w:cs="Courier New"/>
+          <w:lang w:val="en-IN"/>
+        </w:rPr>
+        <w:t>START_DAEMON=true</w:t>
+      </w:r>
+    </w:p>
+    <w:p>
+      <w:pPr>
+        <w:numPr>
+          <w:ilvl w:val="2"/>
+          <w:numId w:val="4"/>
+        </w:numPr>
+        <w:ind w:left="1260" w:leftChars="0" w:hanging="420" w:firstLineChars="0"/>
+        <w:rPr>
+          <w:rFonts w:hint="default" w:ascii="Courier New" w:hAnsi="Courier New" w:cs="Courier New"/>
+          <w:lang w:val="en-IN"/>
+        </w:rPr>
+      </w:pPr>
+      <w:r>
+        <w:rPr>
+          <w:rFonts w:hint="default" w:ascii="Courier New" w:hAnsi="Courier New" w:cs="Courier New"/>
+          <w:lang w:val="en-IN"/>
+        </w:rPr>
+        <w:t>ES_USER=elasticsearch</w:t>
+      </w:r>
+    </w:p>
+    <w:p>
+      <w:pPr>
+        <w:numPr>
+          <w:ilvl w:val="2"/>
+          <w:numId w:val="4"/>
+        </w:numPr>
+        <w:ind w:left="1260" w:leftChars="0" w:hanging="420" w:firstLineChars="0"/>
+        <w:rPr>
+          <w:rFonts w:hint="default" w:ascii="Courier New" w:hAnsi="Courier New" w:cs="Courier New"/>
+          <w:lang w:val="en-IN"/>
+        </w:rPr>
+      </w:pPr>
+      <w:r>
+        <w:rPr>
+          <w:rFonts w:hint="default" w:ascii="Courier New" w:hAnsi="Courier New" w:cs="Courier New"/>
+          <w:lang w:val="en-IN"/>
+        </w:rPr>
+        <w:t>ES_GROUP=elasticsearch</w:t>
+      </w:r>
+    </w:p>
+    <w:p>
+      <w:pPr>
         <w:rPr>
           <w:rFonts w:hint="default"/>
           <w:lang w:val="en-IN"/>
@@ -3006,28 +4030,7 @@
           <w:rFonts w:hint="default"/>
           <w:lang w:val="en-IN"/>
         </w:rPr>
-        <w:t xml:space="preserve">Test elasticsearch by using curl. Say your host ip is </w:t>
-      </w:r>
-      <w:r>
-        <w:rPr>
-          <w:rFonts w:hint="default" w:ascii="Courier New" w:hAnsi="Courier New" w:cs="Courier New"/>
-          <w:lang w:val="en-IN"/>
-        </w:rPr>
-        <w:t>192.168.5.194</w:t>
-      </w:r>
-      <w:r>
-        <w:rPr>
-          <w:rFonts w:hint="default"/>
-          <w:lang w:val="en-IN"/>
-        </w:rPr>
-        <w:t xml:space="preserve"> and ES running on port </w:t>
-      </w:r>
-      <w:r>
-        <w:rPr>
-          <w:rFonts w:hint="default" w:ascii="Courier New" w:hAnsi="Courier New" w:cs="Courier New"/>
-          <w:lang w:val="en-IN"/>
-        </w:rPr>
-        <w:t>9200</w:t>
+        <w:t>Now enable elasticsearch service and start</w:t>
       </w:r>
     </w:p>
     <w:p>
@@ -3035,6 +4038,118 @@
         <w:numPr>
           <w:ilvl w:val="1"/>
           <w:numId w:val="5"/>
+        </w:numPr>
+        <w:ind w:left="840" w:leftChars="0" w:hanging="420" w:firstLineChars="0"/>
+        <w:rPr>
+          <w:rFonts w:hint="default" w:ascii="Courier New" w:hAnsi="Courier New" w:cs="Courier New"/>
+          <w:lang w:val="en-IN"/>
+        </w:rPr>
+      </w:pPr>
+      <w:r>
+        <w:rPr>
+          <w:rFonts w:hint="default" w:ascii="Courier New" w:hAnsi="Courier New" w:cs="Courier New"/>
+          <w:lang w:val="en-IN"/>
+        </w:rPr>
+        <w:t>$  sudo systemctl enable elasticsearch</w:t>
+      </w:r>
+    </w:p>
+    <w:p>
+      <w:pPr>
+        <w:numPr>
+          <w:ilvl w:val="1"/>
+          <w:numId w:val="5"/>
+        </w:numPr>
+        <w:ind w:left="840" w:leftChars="0" w:hanging="420" w:firstLineChars="0"/>
+        <w:rPr>
+          <w:rFonts w:hint="default" w:ascii="Courier New" w:hAnsi="Courier New" w:cs="Courier New"/>
+          <w:lang w:val="en-IN"/>
+        </w:rPr>
+      </w:pPr>
+      <w:r>
+        <w:rPr>
+          <w:rFonts w:hint="default" w:ascii="Courier New" w:hAnsi="Courier New" w:cs="Courier New"/>
+          <w:lang w:val="en-IN"/>
+        </w:rPr>
+        <w:t>$  sudo systemctl start elasticsearch</w:t>
+      </w:r>
+    </w:p>
+    <w:p>
+      <w:pPr>
+        <w:numPr>
+          <w:ilvl w:val="1"/>
+          <w:numId w:val="5"/>
+        </w:numPr>
+        <w:ind w:left="840" w:leftChars="0" w:hanging="420" w:firstLineChars="0"/>
+        <w:rPr>
+          <w:rFonts w:hint="default" w:ascii="Courier New" w:hAnsi="Courier New" w:cs="Courier New"/>
+          <w:lang w:val="en-IN"/>
+        </w:rPr>
+      </w:pPr>
+      <w:r>
+        <w:rPr>
+          <w:rFonts w:hint="default" w:ascii="Courier New" w:hAnsi="Courier New" w:cs="Courier New"/>
+          <w:lang w:val="en-IN"/>
+        </w:rPr>
+        <w:t>$  sudo systemctl status elasticsearch</w:t>
+      </w:r>
+    </w:p>
+    <w:p>
+      <w:pPr>
+        <w:numPr>
+          <w:ilvl w:val="0"/>
+          <w:numId w:val="0"/>
+        </w:numPr>
+        <w:rPr>
+          <w:rFonts w:hint="default"/>
+          <w:lang w:val="en-IN"/>
+        </w:rPr>
+      </w:pPr>
+    </w:p>
+    <w:p>
+      <w:pPr>
+        <w:numPr>
+          <w:ilvl w:val="0"/>
+          <w:numId w:val="6"/>
+        </w:numPr>
+        <w:rPr>
+          <w:rFonts w:hint="default"/>
+          <w:lang w:val="en-IN"/>
+        </w:rPr>
+      </w:pPr>
+      <w:r>
+        <w:rPr>
+          <w:rFonts w:hint="default"/>
+          <w:lang w:val="en-IN"/>
+        </w:rPr>
+        <w:t xml:space="preserve">Test elasticsearch by using curl. Say your host ip is </w:t>
+      </w:r>
+      <w:r>
+        <w:rPr>
+          <w:rFonts w:hint="default" w:ascii="Courier New" w:hAnsi="Courier New" w:cs="Courier New"/>
+          <w:lang w:val="en-IN"/>
+        </w:rPr>
+        <w:t>192.168.5.194</w:t>
+      </w:r>
+      <w:r>
+        <w:rPr>
+          <w:rFonts w:hint="default"/>
+          <w:lang w:val="en-IN"/>
+        </w:rPr>
+        <w:t xml:space="preserve"> and ES running on port </w:t>
+      </w:r>
+      <w:r>
+        <w:rPr>
+          <w:rFonts w:hint="default" w:ascii="Courier New" w:hAnsi="Courier New" w:cs="Courier New"/>
+          <w:lang w:val="en-IN"/>
+        </w:rPr>
+        <w:t>9200</w:t>
+      </w:r>
+    </w:p>
+    <w:p>
+      <w:pPr>
+        <w:numPr>
+          <w:ilvl w:val="1"/>
+          <w:numId w:val="6"/>
         </w:numPr>
         <w:tabs>
           <w:tab w:val="clear" w:pos="840"/>
@@ -3280,14 +4395,147 @@
         <w:keepLines w:val="0"/>
         <w:widowControl/>
         <w:suppressLineNumbers w:val="0"/>
-        <w:rPr>
-          <w:rFonts w:hint="default"/>
-          <w:lang w:val="en-IN"/>
-        </w:rPr>
-      </w:pPr>
-      <w:r>
+      </w:pPr>
+      <w:r>
+        <w:rPr>
+          <w:rFonts w:asciiTheme="majorAscii"/>
+        </w:rPr>
         <w:t>sysctl -w vm.max_map_count=262144</w:t>
       </w:r>
+    </w:p>
+    <w:p>
+      <w:pPr>
+        <w:pStyle w:val="3"/>
+        <w:keepNext w:val="0"/>
+        <w:keepLines w:val="0"/>
+        <w:widowControl/>
+        <w:suppressLineNumbers w:val="0"/>
+      </w:pPr>
+    </w:p>
+    <w:p>
+      <w:pPr>
+        <w:pStyle w:val="3"/>
+        <w:keepNext w:val="0"/>
+        <w:keepLines w:val="0"/>
+        <w:widowControl/>
+        <w:suppressLineNumbers w:val="0"/>
+      </w:pPr>
+      <w:r>
+        <w:t>Impact of the above command is not permanent. To make it permanent update in /etc/sysctl.conf</w:t>
+      </w:r>
+    </w:p>
+    <w:p>
+      <w:pPr>
+        <w:pStyle w:val="3"/>
+        <w:keepNext w:val="0"/>
+        <w:keepLines w:val="0"/>
+        <w:widowControl/>
+        <w:suppressLineNumbers w:val="0"/>
+      </w:pPr>
+    </w:p>
+    <w:p>
+      <w:pPr>
+        <w:pStyle w:val="3"/>
+        <w:keepNext w:val="0"/>
+        <w:keepLines w:val="0"/>
+        <w:widowControl/>
+        <w:suppressLineNumbers w:val="0"/>
+        <w:rPr>
+          <w:i/>
+          <w:iCs/>
+        </w:rPr>
+      </w:pPr>
+      <w:r>
+        <w:rPr>
+          <w:rFonts w:hint="eastAsia" w:asciiTheme="majorEastAsia" w:hAnsiTheme="majorEastAsia" w:eastAsiaTheme="majorEastAsia" w:cstheme="majorEastAsia"/>
+          <w:i/>
+          <w:iCs/>
+        </w:rPr>
+        <w:t>$ sudo nano /etc/sysctl.conf</w:t>
+      </w:r>
+    </w:p>
+    <w:p>
+      <w:pPr>
+        <w:pStyle w:val="3"/>
+        <w:keepNext w:val="0"/>
+        <w:keepLines w:val="0"/>
+        <w:widowControl/>
+        <w:suppressLineNumbers w:val="0"/>
+      </w:pPr>
+    </w:p>
+    <w:p>
+      <w:pPr>
+        <w:pStyle w:val="3"/>
+        <w:keepNext w:val="0"/>
+        <w:keepLines w:val="0"/>
+        <w:widowControl/>
+        <w:suppressLineNumbers w:val="0"/>
+      </w:pPr>
+      <w:r>
+        <w:t>And add the below setting in this file and reboot.</w:t>
+      </w:r>
+    </w:p>
+    <w:p>
+      <w:pPr>
+        <w:pStyle w:val="3"/>
+        <w:keepNext w:val="0"/>
+        <w:keepLines w:val="0"/>
+        <w:widowControl/>
+        <w:suppressLineNumbers w:val="0"/>
+        <w:rPr>
+          <w:rFonts w:hint="eastAsia" w:asciiTheme="majorEastAsia" w:hAnsiTheme="majorEastAsia" w:eastAsiaTheme="majorEastAsia" w:cstheme="majorEastAsia"/>
+          <w:i/>
+          <w:iCs/>
+        </w:rPr>
+      </w:pPr>
+      <w:r>
+        <w:rPr>
+          <w:rFonts w:hint="eastAsia" w:asciiTheme="majorEastAsia" w:hAnsiTheme="majorEastAsia" w:eastAsiaTheme="majorEastAsia" w:cstheme="majorEastAsia"/>
+          <w:i/>
+          <w:iCs/>
+        </w:rPr>
+        <w:t>vm.max_map_count=262144</w:t>
+      </w:r>
+    </w:p>
+    <w:p>
+      <w:pPr>
+        <w:pStyle w:val="3"/>
+        <w:keepNext w:val="0"/>
+        <w:keepLines w:val="0"/>
+        <w:widowControl/>
+        <w:suppressLineNumbers w:val="0"/>
+      </w:pPr>
+    </w:p>
+    <w:p>
+      <w:pPr>
+        <w:pStyle w:val="3"/>
+        <w:keepNext w:val="0"/>
+        <w:keepLines w:val="0"/>
+        <w:widowControl/>
+        <w:suppressLineNumbers w:val="0"/>
+      </w:pPr>
+    </w:p>
+    <w:p>
+      <w:pPr>
+        <w:pStyle w:val="3"/>
+        <w:keepNext w:val="0"/>
+        <w:keepLines w:val="0"/>
+        <w:widowControl/>
+        <w:suppressLineNumbers w:val="0"/>
+      </w:pPr>
+    </w:p>
+    <w:p>
+      <w:pPr>
+        <w:pStyle w:val="3"/>
+        <w:keepNext w:val="0"/>
+        <w:keepLines w:val="0"/>
+        <w:widowControl/>
+        <w:suppressLineNumbers w:val="0"/>
+        <w:rPr>
+          <w:rFonts w:hint="default"/>
+          <w:lang w:val="en-IN"/>
+        </w:rPr>
+      </w:pPr>
     </w:p>
     <w:p>
       <w:pPr>
@@ -4106,7 +5354,7 @@
       <w:pPr>
         <w:numPr>
           <w:ilvl w:val="0"/>
-          <w:numId w:val="6"/>
+          <w:numId w:val="7"/>
         </w:numPr>
         <w:rPr>
           <w:rFonts w:hint="default"/>
@@ -4154,7 +5402,7 @@
       <w:pPr>
         <w:numPr>
           <w:ilvl w:val="0"/>
-          <w:numId w:val="6"/>
+          <w:numId w:val="7"/>
         </w:numPr>
         <w:rPr>
           <w:rFonts w:hint="default"/>
@@ -4202,7 +5450,7 @@
       <w:pPr>
         <w:numPr>
           <w:ilvl w:val="0"/>
-          <w:numId w:val="6"/>
+          <w:numId w:val="7"/>
         </w:numPr>
         <w:rPr>
           <w:rFonts w:hint="default"/>
@@ -4250,7 +5498,7 @@
       <w:pPr>
         <w:numPr>
           <w:ilvl w:val="0"/>
-          <w:numId w:val="6"/>
+          <w:numId w:val="7"/>
         </w:numPr>
         <w:rPr>
           <w:rFonts w:hint="default"/>
@@ -4298,7 +5546,7 @@
       <w:pPr>
         <w:numPr>
           <w:ilvl w:val="0"/>
-          <w:numId w:val="6"/>
+          <w:numId w:val="7"/>
         </w:numPr>
         <w:rPr>
           <w:rFonts w:hint="default"/>
@@ -4437,7 +5685,20 @@
           <w:rFonts w:hint="default"/>
           <w:lang w:val="en-IN"/>
         </w:rPr>
-        <w:t xml:space="preserve">Download zip package and unzip. Change owership of file to non-root user. </w:t>
+        <w:t xml:space="preserve">Download zip package and unzip. Change </w:t>
+      </w:r>
+      <w:r>
+        <w:rPr>
+          <w:rFonts w:hint="default"/>
+        </w:rPr>
+        <w:t>ownership</w:t>
+      </w:r>
+      <w:r>
+        <w:rPr>
+          <w:rFonts w:hint="default"/>
+          <w:lang w:val="en-IN"/>
+        </w:rPr>
+        <w:t xml:space="preserve"> of file to non-root user. </w:t>
       </w:r>
     </w:p>
     <w:p>
@@ -4601,7 +5862,58 @@
         <w:rPr>
           <w:rFonts w:hint="default"/>
         </w:rPr>
-        <w:t xml:space="preserve">Create a systemd service and enable it to run elasticsearch on startup before that create a bash script with above mentioned start commad and link that bash script with the systemd service. Follow this link </w:t>
+        <w:t xml:space="preserve">Create a systemd service and </w:t>
+      </w:r>
+      <w:r>
+        <w:rPr>
+          <w:rFonts w:hint="default"/>
+          <w:b/>
+          <w:bCs/>
+        </w:rPr>
+        <w:t>enable</w:t>
+      </w:r>
+      <w:r>
+        <w:rPr>
+          <w:rFonts w:hint="default"/>
+        </w:rPr>
+        <w:t xml:space="preserve"> it to </w:t>
+      </w:r>
+      <w:r>
+        <w:rPr>
+          <w:rFonts w:hint="default"/>
+          <w:u w:val="single"/>
+        </w:rPr>
+        <w:t>run elasticsearch on startup</w:t>
+      </w:r>
+      <w:r>
+        <w:rPr>
+          <w:rFonts w:hint="default"/>
+        </w:rPr>
+        <w:t xml:space="preserve"> before that create a bash script with above mentioned start </w:t>
+      </w:r>
+      <w:r>
+        <w:rPr>
+          <w:rFonts w:hint="default"/>
+        </w:rPr>
+        <w:t>command</w:t>
+      </w:r>
+      <w:r>
+        <w:rPr>
+          <w:rFonts w:hint="default"/>
+        </w:rPr>
+        <w:t xml:space="preserve"> and provide execute permission </w:t>
+      </w:r>
+      <w:r>
+        <w:rPr>
+          <w:rFonts w:hint="default"/>
+        </w:rPr>
+        <w:t>then</w:t>
+      </w:r>
+      <w:r>
+        <w:rPr>
+          <w:rFonts w:hint="default"/>
+        </w:rPr>
+        <w:t xml:space="preserve"> link that bash script with the systemd service. Follow this link </w:t>
       </w:r>
     </w:p>
     <w:p>
@@ -4714,7 +6026,7 @@
       <w:pPr>
         <w:numPr>
           <w:ilvl w:val="0"/>
-          <w:numId w:val="7"/>
+          <w:numId w:val="8"/>
         </w:numPr>
         <w:rPr>
           <w:rFonts w:hint="default"/>
@@ -4762,7 +6074,7 @@
       <w:pPr>
         <w:numPr>
           <w:ilvl w:val="0"/>
-          <w:numId w:val="7"/>
+          <w:numId w:val="8"/>
         </w:numPr>
         <w:rPr>
           <w:rFonts w:hint="default"/>
@@ -4810,7 +6122,7 @@
       <w:pPr>
         <w:numPr>
           <w:ilvl w:val="0"/>
-          <w:numId w:val="7"/>
+          <w:numId w:val="8"/>
         </w:numPr>
         <w:rPr>
           <w:rFonts w:hint="default"/>
@@ -4858,7 +6170,7 @@
       <w:pPr>
         <w:numPr>
           <w:ilvl w:val="0"/>
-          <w:numId w:val="7"/>
+          <w:numId w:val="8"/>
         </w:numPr>
         <w:rPr>
           <w:rFonts w:hint="default"/>
@@ -5727,8 +7039,6 @@
         </w:rPr>
         <w:t>NodeJs Service:</w:t>
       </w:r>
-      <w:bookmarkStart w:id="0" w:name="_GoBack"/>
-      <w:bookmarkEnd w:id="0"/>
     </w:p>
     <w:p>
       <w:pPr>
@@ -6198,7 +7508,7 @@
         <w:widowControl/>
         <w:numPr>
           <w:ilvl w:val="0"/>
-          <w:numId w:val="8"/>
+          <w:numId w:val="9"/>
         </w:numPr>
         <w:suppressLineNumbers w:val="0"/>
         <w:rPr>
@@ -6251,7 +7561,7 @@
         <w:widowControl/>
         <w:numPr>
           <w:ilvl w:val="0"/>
-          <w:numId w:val="8"/>
+          <w:numId w:val="9"/>
         </w:numPr>
         <w:suppressLineNumbers w:val="0"/>
         <w:rPr>
@@ -7105,7 +8415,7 @@
         <w:widowControl/>
         <w:numPr>
           <w:ilvl w:val="0"/>
-          <w:numId w:val="9"/>
+          <w:numId w:val="10"/>
         </w:numPr>
         <w:suppressLineNumbers w:val="0"/>
         <w:rPr>
@@ -7129,7 +8439,7 @@
         <w:widowControl/>
         <w:numPr>
           <w:ilvl w:val="0"/>
-          <w:numId w:val="9"/>
+          <w:numId w:val="10"/>
         </w:numPr>
         <w:suppressLineNumbers w:val="0"/>
         <w:rPr>
@@ -7153,7 +8463,7 @@
         <w:widowControl/>
         <w:numPr>
           <w:ilvl w:val="0"/>
-          <w:numId w:val="9"/>
+          <w:numId w:val="10"/>
         </w:numPr>
         <w:suppressLineNumbers w:val="0"/>
         <w:rPr>
@@ -7177,7 +8487,7 @@
         <w:widowControl/>
         <w:numPr>
           <w:ilvl w:val="0"/>
-          <w:numId w:val="9"/>
+          <w:numId w:val="10"/>
         </w:numPr>
         <w:suppressLineNumbers w:val="0"/>
         <w:rPr>
@@ -7201,7 +8511,7 @@
         <w:widowControl/>
         <w:numPr>
           <w:ilvl w:val="0"/>
-          <w:numId w:val="9"/>
+          <w:numId w:val="10"/>
         </w:numPr>
         <w:suppressLineNumbers w:val="0"/>
         <w:rPr>
@@ -7227,7 +8537,7 @@
         <w:widowControl/>
         <w:numPr>
           <w:ilvl w:val="0"/>
-          <w:numId w:val="9"/>
+          <w:numId w:val="10"/>
         </w:numPr>
         <w:suppressLineNumbers w:val="0"/>
         <w:rPr>
@@ -7251,7 +8561,7 @@
         <w:widowControl/>
         <w:numPr>
           <w:ilvl w:val="0"/>
-          <w:numId w:val="9"/>
+          <w:numId w:val="10"/>
         </w:numPr>
         <w:suppressLineNumbers w:val="0"/>
         <w:rPr>
@@ -7275,7 +8585,7 @@
         <w:widowControl/>
         <w:numPr>
           <w:ilvl w:val="0"/>
-          <w:numId w:val="9"/>
+          <w:numId w:val="10"/>
         </w:numPr>
         <w:suppressLineNumbers w:val="0"/>
         <w:rPr>
@@ -7299,7 +8609,7 @@
         <w:widowControl/>
         <w:numPr>
           <w:ilvl w:val="0"/>
-          <w:numId w:val="9"/>
+          <w:numId w:val="10"/>
         </w:numPr>
         <w:suppressLineNumbers w:val="0"/>
         <w:rPr>
@@ -7323,7 +8633,7 @@
         <w:widowControl/>
         <w:numPr>
           <w:ilvl w:val="0"/>
-          <w:numId w:val="9"/>
+          <w:numId w:val="10"/>
         </w:numPr>
         <w:suppressLineNumbers w:val="0"/>
         <w:rPr>
@@ -7351,7 +8661,7 @@
         <w:widowControl/>
         <w:numPr>
           <w:ilvl w:val="0"/>
-          <w:numId w:val="9"/>
+          <w:numId w:val="10"/>
         </w:numPr>
         <w:suppressLineNumbers w:val="0"/>
         <w:rPr>
@@ -7375,7 +8685,7 @@
         <w:widowControl/>
         <w:numPr>
           <w:ilvl w:val="0"/>
-          <w:numId w:val="9"/>
+          <w:numId w:val="10"/>
         </w:numPr>
         <w:suppressLineNumbers w:val="0"/>
         <w:rPr>
@@ -7403,7 +8713,7 @@
         <w:widowControl/>
         <w:numPr>
           <w:ilvl w:val="0"/>
-          <w:numId w:val="9"/>
+          <w:numId w:val="10"/>
         </w:numPr>
         <w:suppressLineNumbers w:val="0"/>
         <w:rPr>
@@ -8511,7 +9821,7 @@
         <w:widowControl/>
         <w:numPr>
           <w:ilvl w:val="0"/>
-          <w:numId w:val="10"/>
+          <w:numId w:val="11"/>
         </w:numPr>
         <w:suppressLineNumbers w:val="0"/>
         <w:rPr>
@@ -8571,7 +9881,7 @@
         <w:widowControl/>
         <w:numPr>
           <w:ilvl w:val="0"/>
-          <w:numId w:val="10"/>
+          <w:numId w:val="11"/>
         </w:numPr>
         <w:suppressLineNumbers w:val="0"/>
         <w:rPr>
@@ -8631,7 +9941,7 @@
         <w:widowControl/>
         <w:numPr>
           <w:ilvl w:val="0"/>
-          <w:numId w:val="10"/>
+          <w:numId w:val="11"/>
         </w:numPr>
         <w:suppressLineNumbers w:val="0"/>
         <w:rPr>
@@ -8684,7 +9994,7 @@
         <w:widowControl/>
         <w:numPr>
           <w:ilvl w:val="0"/>
-          <w:numId w:val="10"/>
+          <w:numId w:val="11"/>
         </w:numPr>
         <w:suppressLineNumbers w:val="0"/>
         <w:rPr>
@@ -8737,7 +10047,7 @@
         <w:widowControl/>
         <w:numPr>
           <w:ilvl w:val="0"/>
-          <w:numId w:val="10"/>
+          <w:numId w:val="11"/>
         </w:numPr>
         <w:suppressLineNumbers w:val="0"/>
         <w:rPr>
@@ -9402,6 +10712,26 @@
 <file path=word/numbering.xml><?xml version="1.0" encoding="utf-8"?>
 <w:numbering xmlns:wpc="http://schemas.microsoft.com/office/word/2010/wordprocessingCanvas" xmlns:mc="http://schemas.openxmlformats.org/markup-compatibility/2006" xmlns:o="urn:schemas-microsoft-com:office:office" xmlns:r="http://schemas.openxmlformats.org/officeDocument/2006/relationships" xmlns:m="http://schemas.openxmlformats.org/officeDocument/2006/math" xmlns:v="urn:schemas-microsoft-com:vml" xmlns:wp14="http://schemas.microsoft.com/office/word/2010/wordprocessingDrawing" xmlns:wp="http://schemas.openxmlformats.org/drawingml/2006/wordprocessingDrawing" xmlns:w10="urn:schemas-microsoft-com:office:word" xmlns:w="http://schemas.openxmlformats.org/wordprocessingml/2006/main" xmlns:w14="http://schemas.microsoft.com/office/word/2010/wordml" xmlns:wpg="http://schemas.microsoft.com/office/word/2010/wordprocessingGroup" xmlns:wpi="http://schemas.microsoft.com/office/word/2010/wordprocessingInk" xmlns:wne="http://schemas.microsoft.com/office/word/2006/wordml" xmlns:wps="http://schemas.microsoft.com/office/word/2010/wordprocessingShape" mc:Ignorable="w14 wp14">
   <w:abstractNum w:abstractNumId="0">
+    <w:nsid w:val="B1FBD4F0"/>
+    <w:multiLevelType w:val="singleLevel"/>
+    <w:tmpl w:val="B1FBD4F0"/>
+    <w:lvl w:ilvl="0" w:tentative="0">
+      <w:start w:val="1"/>
+      <w:numFmt w:val="bullet"/>
+      <w:lvlText w:val=""/>
+      <w:lvlJc w:val="left"/>
+      <w:pPr>
+        <w:tabs>
+          <w:tab w:val="left" w:pos="420"/>
+        </w:tabs>
+        <w:ind w:left="420" w:leftChars="0" w:hanging="420" w:firstLineChars="0"/>
+      </w:pPr>
+      <w:rPr>
+        <w:rFonts w:hint="default" w:ascii="Wingdings" w:hAnsi="Wingdings"/>
+      </w:rPr>
+    </w:lvl>
+  </w:abstractNum>
+  <w:abstractNum w:abstractNumId="1">
     <w:nsid w:val="5BDA8CDC"/>
     <w:multiLevelType w:val="singleLevel"/>
     <w:tmpl w:val="5BDA8CDC"/>
@@ -9413,7 +10743,7 @@
       <w:lvlJc w:val="left"/>
     </w:lvl>
   </w:abstractNum>
-  <w:abstractNum w:abstractNumId="1">
+  <w:abstractNum w:abstractNumId="2">
     <w:nsid w:val="5BDAA754"/>
     <w:multiLevelType w:val="singleLevel"/>
     <w:tmpl w:val="5BDAA754"/>
@@ -9425,7 +10755,7 @@
       <w:lvlJc w:val="left"/>
     </w:lvl>
   </w:abstractNum>
-  <w:abstractNum w:abstractNumId="2">
+  <w:abstractNum w:abstractNumId="3">
     <w:nsid w:val="5BDFD09D"/>
     <w:multiLevelType w:val="singleLevel"/>
     <w:tmpl w:val="5BDFD09D"/>
@@ -9437,7 +10767,7 @@
       <w:lvlJc w:val="left"/>
     </w:lvl>
   </w:abstractNum>
-  <w:abstractNum w:abstractNumId="3">
+  <w:abstractNum w:abstractNumId="4">
     <w:nsid w:val="5BE0447E"/>
     <w:multiLevelType w:val="singleLevel"/>
     <w:tmpl w:val="5BE0447E"/>
@@ -9449,7 +10779,7 @@
       <w:lvlJc w:val="left"/>
     </w:lvl>
   </w:abstractNum>
-  <w:abstractNum w:abstractNumId="4">
+  <w:abstractNum w:abstractNumId="5">
     <w:nsid w:val="5BE52A7B"/>
     <w:multiLevelType w:val="singleLevel"/>
     <w:tmpl w:val="5BE52A7B"/>
@@ -9461,7 +10791,7 @@
       <w:lvlJc w:val="left"/>
     </w:lvl>
   </w:abstractNum>
-  <w:abstractNum w:abstractNumId="5">
+  <w:abstractNum w:abstractNumId="6">
     <w:nsid w:val="5BE95CAF"/>
     <w:multiLevelType w:val="multilevel"/>
     <w:tmpl w:val="5BE95CAF"/>
@@ -9593,7 +10923,7 @@
       </w:rPr>
     </w:lvl>
   </w:abstractNum>
-  <w:abstractNum w:abstractNumId="6">
+  <w:abstractNum w:abstractNumId="7">
     <w:nsid w:val="5BE95E02"/>
     <w:multiLevelType w:val="multilevel"/>
     <w:tmpl w:val="5BE95E02"/>
@@ -9725,7 +11055,7 @@
       </w:rPr>
     </w:lvl>
   </w:abstractNum>
-  <w:abstractNum w:abstractNumId="7">
+  <w:abstractNum w:abstractNumId="8">
     <w:nsid w:val="5BE96062"/>
     <w:multiLevelType w:val="multilevel"/>
     <w:tmpl w:val="5BE96062"/>
@@ -9857,7 +11187,7 @@
       </w:rPr>
     </w:lvl>
   </w:abstractNum>
-  <w:abstractNum w:abstractNumId="8">
+  <w:abstractNum w:abstractNumId="9">
     <w:nsid w:val="5BEAC661"/>
     <w:multiLevelType w:val="singleLevel"/>
     <w:tmpl w:val="5BEAC661"/>
@@ -9869,7 +11199,7 @@
       <w:lvlJc w:val="left"/>
     </w:lvl>
   </w:abstractNum>
-  <w:abstractNum w:abstractNumId="9">
+  <w:abstractNum w:abstractNumId="10">
     <w:nsid w:val="5BEAC75A"/>
     <w:multiLevelType w:val="singleLevel"/>
     <w:tmpl w:val="5BEAC75A"/>
@@ -9882,13 +11212,13 @@
     </w:lvl>
   </w:abstractNum>
   <w:num w:numId="1">
-    <w:abstractNumId w:val="0"/>
+    <w:abstractNumId w:val="1"/>
   </w:num>
   <w:num w:numId="2">
-    <w:abstractNumId w:val="1"/>
+    <w:abstractNumId w:val="2"/>
   </w:num>
   <w:num w:numId="3">
-    <w:abstractNumId w:val="5"/>
+    <w:abstractNumId w:val="0"/>
   </w:num>
   <w:num w:numId="4">
     <w:abstractNumId w:val="6"/>
@@ -9897,19 +11227,22 @@
     <w:abstractNumId w:val="7"/>
   </w:num>
   <w:num w:numId="6">
+    <w:abstractNumId w:val="8"/>
+  </w:num>
+  <w:num w:numId="7">
+    <w:abstractNumId w:val="4"/>
+  </w:num>
+  <w:num w:numId="8">
     <w:abstractNumId w:val="3"/>
   </w:num>
-  <w:num w:numId="7">
-    <w:abstractNumId w:val="2"/>
-  </w:num>
-  <w:num w:numId="8">
-    <w:abstractNumId w:val="4"/>
-  </w:num>
   <w:num w:numId="9">
-    <w:abstractNumId w:val="9"/>
+    <w:abstractNumId w:val="5"/>
   </w:num>
   <w:num w:numId="10">
-    <w:abstractNumId w:val="8"/>
+    <w:abstractNumId w:val="10"/>
+  </w:num>
+  <w:num w:numId="11">
+    <w:abstractNumId w:val="9"/>
   </w:num>
 </w:numbering>
 </file>

</xml_diff>